<commit_message>
more updates to dev guide including .png images
</commit_message>
<xml_diff>
--- a/developers-guide-to-velero.docx
+++ b/developers-guide-to-velero.docx
@@ -5447,7 +5447,7 @@
       <w:pPr>
         <w:numPr>
           <w:ilvl w:val="0"/>
-          <w:numId w:val="25"/>
+          <w:numId w:val="26"/>
         </w:numPr>
         <w:ind w:left="540"/>
         <w:textAlignment w:val="center"/>
@@ -5463,87 +5463,25 @@
           <w:sz w:val="22"/>
           <w:szCs w:val="22"/>
         </w:rPr>
-        <w:t>% kind get clusters</w:t>
-      </w:r>
-    </w:p>
-    <w:p>
-      <w:pPr>
-        <w:rPr>
-          <w:rFonts w:ascii="Calibri" w:eastAsia="Times New Roman" w:hAnsi="Calibri" w:cs="Calibri"/>
-          <w:sz w:val="22"/>
-          <w:szCs w:val="22"/>
-        </w:rPr>
-      </w:pPr>
-      <w:r>
-        <w:rPr>
-          <w:rFonts w:ascii="Calibri" w:eastAsia="Times New Roman" w:hAnsi="Calibri" w:cs="Calibri"/>
-          <w:sz w:val="22"/>
-          <w:szCs w:val="22"/>
-        </w:rPr>
-        <w:t> </w:t>
-      </w:r>
-    </w:p>
-    <w:p>
-      <w:pPr>
-        <w:ind w:left="540"/>
-        <w:rPr>
-          <w:rFonts w:ascii="Calibri" w:eastAsia="Times New Roman" w:hAnsi="Calibri" w:cs="Calibri"/>
-          <w:sz w:val="22"/>
-          <w:szCs w:val="22"/>
-        </w:rPr>
-      </w:pPr>
-      <w:r>
-        <w:rPr>
-          <w:noProof/>
-        </w:rPr>
-        <w:drawing>
-          <wp:inline distT="0" distB="0" distL="0" distR="0" wp14:anchorId="7A989FB3" wp14:editId="4C338F30">
-            <wp:extent cx="2438400" cy="279400"/>
-            <wp:effectExtent l="0" t="0" r="0" b="0"/>
-            <wp:docPr id="1" name="Picture 1"/>
-            <wp:cNvGraphicFramePr>
-              <a:graphicFrameLocks xmlns:a="http://schemas.openxmlformats.org/drawingml/2006/main" noChangeAspect="1"/>
-            </wp:cNvGraphicFramePr>
-            <a:graphic xmlns:a="http://schemas.openxmlformats.org/drawingml/2006/main">
-              <a:graphicData uri="http://schemas.openxmlformats.org/drawingml/2006/picture">
-                <pic:pic xmlns:pic="http://schemas.openxmlformats.org/drawingml/2006/picture">
-                  <pic:nvPicPr>
-                    <pic:cNvPr id="0" name="Picture 19"/>
-                    <pic:cNvPicPr>
-                      <a:picLocks noChangeAspect="1" noChangeArrowheads="1"/>
-                    </pic:cNvPicPr>
-                  </pic:nvPicPr>
-                  <pic:blipFill>
-                    <a:blip r:embed="rId32" cstate="print">
-                      <a:extLst>
-                        <a:ext uri="{28A0092B-C50C-407E-A947-70E740481C1C}">
-                          <a14:useLocalDpi xmlns:a14="http://schemas.microsoft.com/office/drawing/2010/main" val="0"/>
-                        </a:ext>
-                      </a:extLst>
-                    </a:blip>
-                    <a:srcRect/>
-                    <a:stretch>
-                      <a:fillRect/>
-                    </a:stretch>
-                  </pic:blipFill>
-                  <pic:spPr bwMode="auto">
-                    <a:xfrm>
-                      <a:off x="0" y="0"/>
-                      <a:ext cx="2438400" cy="279400"/>
-                    </a:xfrm>
-                    <a:prstGeom prst="rect">
-                      <a:avLst/>
-                    </a:prstGeom>
-                    <a:noFill/>
-                    <a:ln>
-                      <a:noFill/>
-                    </a:ln>
-                  </pic:spPr>
-                </pic:pic>
-              </a:graphicData>
-            </a:graphic>
-          </wp:inline>
-        </w:drawing>
+        <w:t>% kind delete cluster --name=</w:t>
+      </w:r>
+      <w:proofErr w:type="spellStart"/>
+      <w:r>
+        <w:rPr>
+          <w:rFonts w:ascii="Calibri" w:eastAsia="Times New Roman" w:hAnsi="Calibri" w:cs="Calibri"/>
+          <w:sz w:val="22"/>
+          <w:szCs w:val="22"/>
+        </w:rPr>
+        <w:t>velero</w:t>
+      </w:r>
+      <w:proofErr w:type="spellEnd"/>
+      <w:r>
+        <w:rPr>
+          <w:rFonts w:ascii="Calibri" w:eastAsia="Times New Roman" w:hAnsi="Calibri" w:cs="Calibri"/>
+          <w:sz w:val="22"/>
+          <w:szCs w:val="22"/>
+        </w:rPr>
+        <w:t>-dev</w:t>
       </w:r>
     </w:p>
     <w:p>
@@ -5566,70 +5504,6 @@
           <w:sz w:val="22"/>
           <w:szCs w:val="22"/>
         </w:rPr>
-        <w:t> </w:t>
-      </w:r>
-    </w:p>
-    <w:p>
-      <w:pPr>
-        <w:numPr>
-          <w:ilvl w:val="0"/>
-          <w:numId w:val="26"/>
-        </w:numPr>
-        <w:ind w:left="540"/>
-        <w:textAlignment w:val="center"/>
-        <w:rPr>
-          <w:rFonts w:ascii="Calibri" w:eastAsia="Times New Roman" w:hAnsi="Calibri" w:cs="Calibri"/>
-          <w:sz w:val="22"/>
-          <w:szCs w:val="22"/>
-        </w:rPr>
-      </w:pPr>
-      <w:r>
-        <w:rPr>
-          <w:rFonts w:ascii="Calibri" w:eastAsia="Times New Roman" w:hAnsi="Calibri" w:cs="Calibri"/>
-          <w:sz w:val="22"/>
-          <w:szCs w:val="22"/>
-        </w:rPr>
-        <w:t>% kind delete cluster --name=</w:t>
-      </w:r>
-      <w:proofErr w:type="spellStart"/>
-      <w:r>
-        <w:rPr>
-          <w:rFonts w:ascii="Calibri" w:eastAsia="Times New Roman" w:hAnsi="Calibri" w:cs="Calibri"/>
-          <w:sz w:val="22"/>
-          <w:szCs w:val="22"/>
-        </w:rPr>
-        <w:t>velero</w:t>
-      </w:r>
-      <w:proofErr w:type="spellEnd"/>
-      <w:r>
-        <w:rPr>
-          <w:rFonts w:ascii="Calibri" w:eastAsia="Times New Roman" w:hAnsi="Calibri" w:cs="Calibri"/>
-          <w:sz w:val="22"/>
-          <w:szCs w:val="22"/>
-        </w:rPr>
-        <w:t>-dev</w:t>
-      </w:r>
-    </w:p>
-    <w:p>
-      <w:pPr>
-        <w:numPr>
-          <w:ilvl w:val="0"/>
-          <w:numId w:val="26"/>
-        </w:numPr>
-        <w:ind w:left="540"/>
-        <w:textAlignment w:val="center"/>
-        <w:rPr>
-          <w:rFonts w:ascii="Calibri" w:eastAsia="Times New Roman" w:hAnsi="Calibri" w:cs="Calibri"/>
-          <w:sz w:val="22"/>
-          <w:szCs w:val="22"/>
-        </w:rPr>
-      </w:pPr>
-      <w:r>
-        <w:rPr>
-          <w:rFonts w:ascii="Calibri" w:eastAsia="Times New Roman" w:hAnsi="Calibri" w:cs="Calibri"/>
-          <w:sz w:val="22"/>
-          <w:szCs w:val="22"/>
-        </w:rPr>
         <w:t>% kind get clusters</w:t>
       </w:r>
     </w:p>
@@ -6261,7 +6135,7 @@
           <w:szCs w:val="22"/>
         </w:rPr>
       </w:pPr>
-      <w:hyperlink r:id="rId33" w:history="1">
+      <w:hyperlink r:id="rId32" w:history="1">
         <w:r>
           <w:rPr>
             <w:rFonts w:ascii="Calibri" w:eastAsia="Times New Roman" w:hAnsi="Calibri" w:cs="Calibri"/>
@@ -6354,7 +6228,7 @@
         </w:rPr>
         <w:t xml:space="preserve">% git clone </w:t>
       </w:r>
-      <w:hyperlink r:id="rId34" w:history="1">
+      <w:hyperlink r:id="rId33" w:history="1">
         <w:r>
           <w:rPr>
             <w:rFonts w:ascii="Calibri" w:eastAsia="Times New Roman" w:hAnsi="Calibri" w:cs="Calibri"/>
@@ -7085,6 +6959,7 @@
       <w:r>
         <w:rPr>
           <w:rFonts w:ascii="Calibri" w:eastAsia="Times New Roman" w:hAnsi="Calibri" w:cs="Calibri"/>
+          <w:noProof/>
           <w:sz w:val="22"/>
           <w:szCs w:val="22"/>
         </w:rPr>
@@ -7104,7 +6979,7 @@
                     <pic:cNvPicPr/>
                   </pic:nvPicPr>
                   <pic:blipFill>
-                    <a:blip r:embed="rId35"/>
+                    <a:blip r:embed="rId34"/>
                     <a:stretch>
                       <a:fillRect/>
                     </a:stretch>
@@ -7204,6 +7079,7 @@
       <w:r>
         <w:rPr>
           <w:rFonts w:ascii="Calibri" w:eastAsia="Times New Roman" w:hAnsi="Calibri" w:cs="Calibri"/>
+          <w:noProof/>
           <w:sz w:val="22"/>
           <w:szCs w:val="22"/>
         </w:rPr>
@@ -7223,7 +7099,7 @@
                     <pic:cNvPicPr/>
                   </pic:nvPicPr>
                   <pic:blipFill>
-                    <a:blip r:embed="rId36"/>
+                    <a:blip r:embed="rId35"/>
                     <a:stretch>
                       <a:fillRect/>
                     </a:stretch>
@@ -7381,6 +7257,7 @@
       <w:r>
         <w:rPr>
           <w:rFonts w:ascii="Calibri" w:eastAsia="Times New Roman" w:hAnsi="Calibri" w:cs="Calibri"/>
+          <w:noProof/>
           <w:sz w:val="22"/>
           <w:szCs w:val="22"/>
         </w:rPr>
@@ -7400,7 +7277,7 @@
                     <pic:cNvPicPr/>
                   </pic:nvPicPr>
                   <pic:blipFill>
-                    <a:blip r:embed="rId37"/>
+                    <a:blip r:embed="rId36"/>
                     <a:stretch>
                       <a:fillRect/>
                     </a:stretch>
@@ -7668,6 +7545,7 @@
       <w:r>
         <w:rPr>
           <w:rFonts w:ascii="Calibri" w:eastAsia="Times New Roman" w:hAnsi="Calibri" w:cs="Calibri"/>
+          <w:noProof/>
           <w:sz w:val="22"/>
           <w:szCs w:val="22"/>
         </w:rPr>
@@ -7687,7 +7565,7 @@
                     <pic:cNvPicPr/>
                   </pic:nvPicPr>
                   <pic:blipFill>
-                    <a:blip r:embed="rId38"/>
+                    <a:blip r:embed="rId37"/>
                     <a:stretch>
                       <a:fillRect/>
                     </a:stretch>
@@ -7864,8 +7742,9 @@
           <w:sz w:val="22"/>
           <w:szCs w:val="22"/>
         </w:rPr>
-        <w:t>In this example,</w:t>
-      </w:r>
+        <w:t xml:space="preserve">In this example, </w:t>
+      </w:r>
+      <w:proofErr w:type="spellStart"/>
       <w:r>
         <w:rPr>
           <w:rFonts w:ascii="Menlo" w:hAnsi="Menlo" w:cs="Menlo"/>
@@ -7873,9 +7752,9 @@
           <w:sz w:val="22"/>
           <w:szCs w:val="22"/>
         </w:rPr>
-        <w:t xml:space="preserve"> </w:t>
-      </w:r>
-      <w:proofErr w:type="spellStart"/>
+        <w:t>velero</w:t>
+      </w:r>
+      <w:proofErr w:type="spellEnd"/>
       <w:r>
         <w:rPr>
           <w:rFonts w:ascii="Menlo" w:hAnsi="Menlo" w:cs="Menlo"/>
@@ -7883,35 +7762,7 @@
           <w:sz w:val="22"/>
           <w:szCs w:val="22"/>
         </w:rPr>
-        <w:t>velero</w:t>
-      </w:r>
-      <w:proofErr w:type="spellEnd"/>
-      <w:r>
-        <w:rPr>
-          <w:rFonts w:ascii="Menlo" w:hAnsi="Menlo" w:cs="Menlo"/>
-          <w:color w:val="000000"/>
-          <w:sz w:val="22"/>
-          <w:szCs w:val="22"/>
-        </w:rPr>
-        <w:t xml:space="preserve"> install adds the "--image" flag which uses the </w:t>
-      </w:r>
-      <w:r>
-        <w:rPr>
-          <w:rFonts w:ascii="Menlo" w:hAnsi="Menlo" w:cs="Menlo"/>
-          <w:color w:val="000000"/>
-          <w:sz w:val="22"/>
-          <w:szCs w:val="22"/>
-        </w:rPr>
-        <w:t xml:space="preserve">tagged </w:t>
-      </w:r>
-      <w:r>
-        <w:rPr>
-          <w:rFonts w:ascii="Menlo" w:hAnsi="Menlo" w:cs="Menlo"/>
-          <w:color w:val="000000"/>
-          <w:sz w:val="22"/>
-          <w:szCs w:val="22"/>
-        </w:rPr>
-        <w:t xml:space="preserve">image in </w:t>
+        <w:t xml:space="preserve"> install adds the "--image" flag which uses the tagged image in </w:t>
       </w:r>
       <w:proofErr w:type="spellStart"/>
       <w:r>
@@ -8162,16 +8013,7 @@
           <w:sz w:val="22"/>
           <w:szCs w:val="22"/>
         </w:rPr>
-        <w:t xml:space="preserve"> for an example</w:t>
-      </w:r>
-      <w:r>
-        <w:rPr>
-          <w:rFonts w:ascii="Menlo" w:hAnsi="Menlo" w:cs="Menlo"/>
-          <w:color w:val="000000"/>
-          <w:sz w:val="22"/>
-          <w:szCs w:val="22"/>
-        </w:rPr>
-        <w:t xml:space="preserve"> </w:t>
+        <w:t xml:space="preserve"> for an example </w:t>
       </w:r>
     </w:p>
     <w:p>

</xml_diff>